<commit_message>
archivos para ejercicios de estilos
</commit_message>
<xml_diff>
--- a/AGE(OPE2017)/EJERCICIOS/WORD 2010/00 TEXTOS Y ARCHIVOS PARA EJERCICIOS/24 ESTILOS/word_est_03_txt.docx
+++ b/AGE(OPE2017)/EJERCICIOS/WORD 2010/00 TEXTOS Y ARCHIVOS PARA EJERCICIOS/24 ESTILOS/word_est_03_txt.docx
@@ -14,310 +14,176 @@
     </w:p>
     <w:p>
       <w:r>
-        <w:t xml:space="preserve">Que por mayo era, por mayo, </w:t>
+        <w:t>Que por mayo era, por mayo,</w:t>
+      </w:r>
+      <w:r>
+        <w:br/>
+        <w:t>cuando hace la calor,</w:t>
+      </w:r>
+      <w:r>
+        <w:br/>
+        <w:t>cuando los trigos encañan</w:t>
+      </w:r>
+      <w:r>
+        <w:br/>
+        <w:t>y están los campos en flor,</w:t>
+      </w:r>
+      <w:r>
+        <w:br/>
+        <w:t>cuando canta la calandria</w:t>
+      </w:r>
+      <w:r>
+        <w:br/>
+        <w:t>y responde el ruiseñor,</w:t>
+      </w:r>
+      <w:r>
+        <w:br/>
+        <w:t>cuando los enamorados</w:t>
+      </w:r>
+      <w:r>
+        <w:br/>
+        <w:t>van a servir al amor,</w:t>
+      </w:r>
+      <w:r>
+        <w:br/>
+        <w:t>sino yo, triste, cuitado,</w:t>
+      </w:r>
+      <w:r>
+        <w:br/>
+        <w:t>que vivo en esta prisión,</w:t>
+      </w:r>
+      <w:r>
+        <w:br/>
+        <w:t>que ni sé cuándo es de día,</w:t>
+      </w:r>
+      <w:r>
+        <w:br/>
+        <w:t>ni cuándo las noches son,</w:t>
+      </w:r>
+      <w:r>
+        <w:br/>
+        <w:t>sino por una avecilla</w:t>
+      </w:r>
+      <w:r>
+        <w:br/>
+        <w:t>que me cantaba al albor.</w:t>
+      </w:r>
+      <w:r>
+        <w:br/>
+      </w:r>
+      <w:proofErr w:type="spellStart"/>
+      <w:r>
+        <w:t>Matómela</w:t>
+      </w:r>
+      <w:proofErr w:type="spellEnd"/>
+      <w:r>
+        <w:t xml:space="preserve"> un ballestero;</w:t>
+      </w:r>
+      <w:r>
+        <w:br/>
+      </w:r>
+      <w:proofErr w:type="spellStart"/>
+      <w:r>
+        <w:t>déle</w:t>
+      </w:r>
+      <w:proofErr w:type="spellEnd"/>
+      <w:r>
+        <w:t xml:space="preserve"> Dios mal galardón.</w:t>
+      </w:r>
+    </w:p>
+    <w:p>
+      <w:r>
+        <w:t>Francisco de Quevedo</w:t>
+      </w:r>
+    </w:p>
+    <w:p>
+      <w:r>
+        <w:t>Amor constante más allá de la muerte</w:t>
+      </w:r>
+    </w:p>
+    <w:p>
+      <w:r>
+        <w:t>Cerrar podrá mis ojos la postrera</w:t>
+      </w:r>
+      <w:r>
+        <w:br/>
+        <w:t>sombra que me llevare el blanco día,</w:t>
+      </w:r>
+      <w:r>
+        <w:br/>
+        <w:t>y podrá desatar esta alma mía</w:t>
+      </w:r>
+      <w:r>
+        <w:br/>
+        <w:t>hora, a su afán ansioso lisonjera;</w:t>
       </w:r>
     </w:p>
     <w:p>
       <w:proofErr w:type="gramStart"/>
       <w:r>
-        <w:t>cuando</w:t>
+        <w:t>mas</w:t>
       </w:r>
       <w:proofErr w:type="gramEnd"/>
       <w:r>
-        <w:t xml:space="preserve"> hace la calor, </w:t>
+        <w:t xml:space="preserve"> no, de </w:t>
+      </w:r>
+      <w:proofErr w:type="spellStart"/>
+      <w:r>
+        <w:t>esotra</w:t>
+      </w:r>
+      <w:proofErr w:type="spellEnd"/>
+      <w:r>
+        <w:t xml:space="preserve"> parte en la ribera</w:t>
+      </w:r>
+      <w:r>
+        <w:br/>
+        <w:t>dejará la memoria en donde ardía;</w:t>
+      </w:r>
+      <w:r>
+        <w:br/>
+        <w:t>nadar sabe mi llama la agua fría,</w:t>
+      </w:r>
+      <w:r>
+        <w:br/>
+        <w:t>y perder el respeto a ley severa;</w:t>
+      </w:r>
+    </w:p>
+    <w:p>
+      <w:r>
+        <w:t>Alma a quien todo un dios prisión ha sido,</w:t>
+      </w:r>
+      <w:r>
+        <w:br/>
+        <w:t>venas que humor a tanto fuego han dado,</w:t>
+      </w:r>
+      <w:r>
+        <w:br/>
+        <w:t>médulas que han gloriosamente ardido,</w:t>
       </w:r>
     </w:p>
     <w:p>
       <w:proofErr w:type="gramStart"/>
       <w:r>
-        <w:t>cuando</w:t>
+        <w:t>su</w:t>
       </w:r>
       <w:proofErr w:type="gramEnd"/>
       <w:r>
-        <w:t xml:space="preserve"> los trigos encañan</w:t>
-      </w:r>
-    </w:p>
-    <w:p>
+        <w:t xml:space="preserve"> cuerpo dejará, no su cuidado;</w:t>
+      </w:r>
+      <w:r>
+        <w:br/>
+        <w:t>serán ceniza, mas tendrán sentido.</w:t>
+      </w:r>
+      <w:r>
+        <w:br/>
+        <w:t xml:space="preserve">Polvo serán, </w:t>
+      </w:r>
       <w:proofErr w:type="gramStart"/>
       <w:r>
-        <w:t>y</w:t>
+        <w:t>mas</w:t>
       </w:r>
       <w:proofErr w:type="gramEnd"/>
       <w:r>
-        <w:t xml:space="preserve"> están los campos en flor, </w:t>
-      </w:r>
-    </w:p>
-    <w:p>
-      <w:proofErr w:type="gramStart"/>
-      <w:r>
-        <w:t>cuando</w:t>
-      </w:r>
-      <w:proofErr w:type="gramEnd"/>
-      <w:r>
-        <w:t xml:space="preserve"> canta la calandria </w:t>
-      </w:r>
-    </w:p>
-    <w:p>
-      <w:proofErr w:type="gramStart"/>
-      <w:r>
-        <w:t>y</w:t>
-      </w:r>
-      <w:proofErr w:type="gramEnd"/>
-      <w:r>
-        <w:t xml:space="preserve"> responde el ruiseñor, </w:t>
-      </w:r>
-    </w:p>
-    <w:p>
-      <w:proofErr w:type="gramStart"/>
-      <w:r>
-        <w:t>cuando</w:t>
-      </w:r>
-      <w:proofErr w:type="gramEnd"/>
-      <w:r>
-        <w:t xml:space="preserve"> los enamorados</w:t>
-      </w:r>
-    </w:p>
-    <w:p>
-      <w:proofErr w:type="gramStart"/>
-      <w:r>
-        <w:t>van</w:t>
-      </w:r>
-      <w:proofErr w:type="gramEnd"/>
-      <w:r>
-        <w:t xml:space="preserve"> a servir al amor,</w:t>
-      </w:r>
-    </w:p>
-    <w:p>
-      <w:proofErr w:type="gramStart"/>
-      <w:r>
-        <w:t>sino</w:t>
-      </w:r>
-      <w:proofErr w:type="gramEnd"/>
-      <w:r>
-        <w:t xml:space="preserve"> yo, triste, cuitado,</w:t>
-      </w:r>
-    </w:p>
-    <w:p>
-      <w:proofErr w:type="gramStart"/>
-      <w:r>
-        <w:t>que</w:t>
-      </w:r>
-      <w:proofErr w:type="gramEnd"/>
-      <w:r>
-        <w:t xml:space="preserve"> vivo en esta prisión,</w:t>
-      </w:r>
-    </w:p>
-    <w:p>
-      <w:proofErr w:type="gramStart"/>
-      <w:r>
-        <w:t>que</w:t>
-      </w:r>
-      <w:proofErr w:type="gramEnd"/>
-      <w:r>
-        <w:t xml:space="preserve"> ni sé cuándo es de día,</w:t>
-      </w:r>
-    </w:p>
-    <w:p>
-      <w:proofErr w:type="gramStart"/>
-      <w:r>
-        <w:t>ni</w:t>
-      </w:r>
-      <w:proofErr w:type="gramEnd"/>
-      <w:r>
-        <w:t xml:space="preserve"> cuándo las noches son,</w:t>
-      </w:r>
-    </w:p>
-    <w:p>
-      <w:proofErr w:type="gramStart"/>
-      <w:r>
-        <w:t>sino</w:t>
-      </w:r>
-      <w:proofErr w:type="gramEnd"/>
-      <w:r>
-        <w:t xml:space="preserve"> por una avecilla</w:t>
-      </w:r>
-    </w:p>
-    <w:p>
-      <w:proofErr w:type="gramStart"/>
-      <w:r>
-        <w:t>que</w:t>
-      </w:r>
-      <w:proofErr w:type="gramEnd"/>
-      <w:r>
-        <w:t xml:space="preserve"> me cantaba al albor.</w:t>
-      </w:r>
-    </w:p>
-    <w:p>
-      <w:proofErr w:type="spellStart"/>
-      <w:r>
-        <w:t>Matómela</w:t>
-      </w:r>
-      <w:proofErr w:type="spellEnd"/>
-      <w:r>
-        <w:t xml:space="preserve"> un ballestero;</w:t>
-      </w:r>
-    </w:p>
-    <w:p>
-      <w:proofErr w:type="spellStart"/>
-      <w:proofErr w:type="gramStart"/>
-      <w:r>
-        <w:t>déle</w:t>
-      </w:r>
-      <w:proofErr w:type="spellEnd"/>
-      <w:proofErr w:type="gramEnd"/>
-      <w:r>
-        <w:t xml:space="preserve"> Dios mal galardón.</w:t>
-      </w:r>
-    </w:p>
-    <w:p>
-      <w:r>
-        <w:t>Francisco de Quevedo</w:t>
-      </w:r>
-    </w:p>
-    <w:p>
-      <w:r>
-        <w:t>Amor constante más allá de la muerte</w:t>
-      </w:r>
-    </w:p>
-    <w:p>
-      <w:r>
-        <w:t>Cerrar podrá mis ojos la postrera</w:t>
-      </w:r>
-    </w:p>
-    <w:p>
-      <w:proofErr w:type="gramStart"/>
-      <w:r>
-        <w:t>sombra</w:t>
-      </w:r>
-      <w:proofErr w:type="gramEnd"/>
-      <w:r>
-        <w:t>, que me llevare el blanco día,</w:t>
-      </w:r>
-    </w:p>
-    <w:p>
-      <w:proofErr w:type="gramStart"/>
-      <w:r>
-        <w:t>y</w:t>
-      </w:r>
-      <w:proofErr w:type="gramEnd"/>
-      <w:r>
-        <w:t xml:space="preserve"> podrá desatar esta alma mía</w:t>
-      </w:r>
-    </w:p>
-    <w:p>
-      <w:proofErr w:type="gramStart"/>
-      <w:r>
-        <w:t>hora</w:t>
-      </w:r>
-      <w:proofErr w:type="gramEnd"/>
-      <w:r>
-        <w:t>, a su afán ansioso lisonjera;</w:t>
-      </w:r>
-    </w:p>
-    <w:p>
-      <w:proofErr w:type="gramStart"/>
-      <w:r>
-        <w:t>mas</w:t>
-      </w:r>
-      <w:proofErr w:type="gramEnd"/>
-      <w:r>
-        <w:t xml:space="preserve"> no de </w:t>
-      </w:r>
-      <w:proofErr w:type="spellStart"/>
-      <w:r>
-        <w:t>esotra</w:t>
-      </w:r>
-      <w:proofErr w:type="spellEnd"/>
-      <w:r>
-        <w:t xml:space="preserve"> parte en la ribera</w:t>
-      </w:r>
-    </w:p>
-    <w:p>
-      <w:proofErr w:type="gramStart"/>
-      <w:r>
-        <w:t>dejará</w:t>
-      </w:r>
-      <w:proofErr w:type="gramEnd"/>
-      <w:r>
-        <w:t xml:space="preserve"> la memoria en donde ardía;</w:t>
-      </w:r>
-    </w:p>
-    <w:p>
-      <w:proofErr w:type="gramStart"/>
-      <w:r>
-        <w:t>nadar</w:t>
-      </w:r>
-      <w:proofErr w:type="gramEnd"/>
-      <w:r>
-        <w:t xml:space="preserve"> sabe mi llama la agua fría,</w:t>
-      </w:r>
-    </w:p>
-    <w:p>
-      <w:proofErr w:type="gramStart"/>
-      <w:r>
-        <w:lastRenderedPageBreak/>
-        <w:t>y</w:t>
-      </w:r>
-      <w:proofErr w:type="gramEnd"/>
-      <w:r>
-        <w:t xml:space="preserve"> perder el respeto a ley severa;</w:t>
-      </w:r>
-    </w:p>
-    <w:p>
-      <w:r>
-        <w:t>Alma a quien todo un Dios prisión ha sido,</w:t>
-      </w:r>
-    </w:p>
-    <w:p>
-      <w:proofErr w:type="gramStart"/>
-      <w:r>
-        <w:t>venas</w:t>
-      </w:r>
-      <w:proofErr w:type="gramEnd"/>
-      <w:r>
-        <w:t xml:space="preserve"> que humor a tanto fuego han dado,</w:t>
-      </w:r>
-    </w:p>
-    <w:p>
-      <w:proofErr w:type="gramStart"/>
-      <w:r>
-        <w:t>médulas</w:t>
-      </w:r>
-      <w:proofErr w:type="gramEnd"/>
-      <w:r>
-        <w:t xml:space="preserve"> que han gloriosamente ardido,</w:t>
-      </w:r>
-    </w:p>
-    <w:p>
-      <w:proofErr w:type="gramStart"/>
-      <w:r>
-        <w:t>su</w:t>
-      </w:r>
-      <w:proofErr w:type="gramEnd"/>
-      <w:r>
-        <w:t xml:space="preserve"> cuerpo dejarán, no su cuidado;</w:t>
-      </w:r>
-    </w:p>
-    <w:p>
-      <w:proofErr w:type="gramStart"/>
-      <w:r>
-        <w:t>serán</w:t>
-      </w:r>
-      <w:proofErr w:type="gramEnd"/>
-      <w:r>
-        <w:t xml:space="preserve"> ceniza, mas tendrán sentido.</w:t>
-      </w:r>
-    </w:p>
-    <w:p>
-      <w:r>
-        <w:t xml:space="preserve">Polvo serán, </w:t>
-      </w:r>
-      <w:proofErr w:type="gramStart"/>
-      <w:r>
-        <w:t>mas</w:t>
-      </w:r>
-      <w:proofErr w:type="gramEnd"/>
-      <w:r>
         <w:t xml:space="preserve"> polvo enamorado.</w:t>
       </w:r>
     </w:p>
@@ -329,193 +195,141 @@
     <w:p>
       <w:r>
         <w:t>Por una mirada, un mundo...</w:t>
-      </w:r>
-    </w:p>
-    <w:p>
-      <w:r>
-        <w:t>Por una mirada, un mundo;</w:t>
-      </w:r>
-    </w:p>
-    <w:p>
-      <w:proofErr w:type="gramStart"/>
-      <w:r>
-        <w:t>por</w:t>
-      </w:r>
-      <w:proofErr w:type="gramEnd"/>
-      <w:r>
-        <w:t xml:space="preserve"> una sonrisa, un cielo;</w:t>
-      </w:r>
-    </w:p>
-    <w:p>
-      <w:proofErr w:type="gramStart"/>
-      <w:r>
-        <w:t>por</w:t>
-      </w:r>
-      <w:proofErr w:type="gramEnd"/>
-      <w:r>
-        <w:t xml:space="preserve"> un beso... yo no sé</w:t>
-      </w:r>
-    </w:p>
-    <w:p>
-      <w:proofErr w:type="gramStart"/>
-      <w:r>
-        <w:t>qué</w:t>
-      </w:r>
-      <w:proofErr w:type="gramEnd"/>
-      <w:r>
-        <w:t xml:space="preserve"> te diera por un beso.</w:t>
-      </w:r>
-    </w:p>
-    <w:p>
-      <w:r>
-        <w:t>Pablo Neruda</w:t>
-      </w:r>
-    </w:p>
-    <w:p>
-      <w:r>
-        <w:t>Me gustas cuando callas</w:t>
-      </w:r>
-    </w:p>
-    <w:p>
-      <w:r>
-        <w:t>Me gustas cuando callas porque estás como ausente,</w:t>
-      </w:r>
-    </w:p>
-    <w:p>
-      <w:proofErr w:type="gramStart"/>
-      <w:r>
-        <w:t>y</w:t>
-      </w:r>
-      <w:proofErr w:type="gramEnd"/>
-      <w:r>
-        <w:t xml:space="preserve"> me oyes desde lejos, y mi voz no te toca.</w:t>
-      </w:r>
-    </w:p>
-    <w:p>
-      <w:r>
-        <w:t>Parece que los ojos se te hubieran volado</w:t>
-      </w:r>
-    </w:p>
-    <w:p>
-      <w:proofErr w:type="gramStart"/>
-      <w:r>
-        <w:t>y</w:t>
-      </w:r>
-      <w:proofErr w:type="gramEnd"/>
-      <w:r>
-        <w:t xml:space="preserve"> parece que un beso te cerrara la boca.</w:t>
-      </w:r>
-    </w:p>
-    <w:p>
-      <w:r>
-        <w:t>Como todas las cosas están llenas de mi alma</w:t>
-      </w:r>
-    </w:p>
-    <w:p>
-      <w:proofErr w:type="gramStart"/>
-      <w:r>
-        <w:t>emerges</w:t>
-      </w:r>
-      <w:proofErr w:type="gramEnd"/>
-      <w:r>
-        <w:t xml:space="preserve"> de las cosas, llena del alma mía.</w:t>
-      </w:r>
-    </w:p>
-    <w:p>
-      <w:r>
-        <w:t xml:space="preserve">Mariposa de sueño, te pareces a mi alma, </w:t>
-      </w:r>
-    </w:p>
-    <w:p>
-      <w:proofErr w:type="gramStart"/>
-      <w:r>
-        <w:t>y</w:t>
-      </w:r>
-      <w:proofErr w:type="gramEnd"/>
-      <w:r>
-        <w:t xml:space="preserve"> te pareces a la palabra melancolía.</w:t>
-      </w:r>
-    </w:p>
-    <w:p>
-      <w:r>
-        <w:t>Me gustas cuando callas y estás como distante.</w:t>
-      </w:r>
-    </w:p>
-    <w:p>
-      <w:r>
-        <w:t>Y estás como quejándote, mariposa en arrullo.</w:t>
-      </w:r>
-    </w:p>
-    <w:p>
-      <w:r>
-        <w:t>Y me oyes desde lejos, y mi voz no te alcanza:</w:t>
-      </w:r>
-    </w:p>
-    <w:p>
-      <w:proofErr w:type="gramStart"/>
-      <w:r>
-        <w:t>déjame</w:t>
-      </w:r>
-      <w:proofErr w:type="gramEnd"/>
-      <w:r>
-        <w:t xml:space="preserve"> que me calle con el silencio tuyo.</w:t>
-      </w:r>
-    </w:p>
-    <w:p>
-      <w:r>
-        <w:lastRenderedPageBreak/>
-        <w:t>Déjame que te hable también con tu silencio</w:t>
-      </w:r>
-    </w:p>
-    <w:p>
-      <w:proofErr w:type="gramStart"/>
-      <w:r>
-        <w:t>claro</w:t>
-      </w:r>
-      <w:proofErr w:type="gramEnd"/>
-      <w:r>
-        <w:t xml:space="preserve"> como una lámpara, simple como un anillo.</w:t>
-      </w:r>
-    </w:p>
-    <w:p>
-      <w:r>
-        <w:t>Eres como la noche, callada y constelada.</w:t>
-      </w:r>
-    </w:p>
-    <w:p>
-      <w:r>
-        <w:t>Tu silencio es de estrella, tan lejano y sencillo.</w:t>
-      </w:r>
-    </w:p>
-    <w:p>
-      <w:r>
-        <w:t>Me gustas cuando callas porque estás como ausente.</w:t>
-      </w:r>
-    </w:p>
-    <w:p>
-      <w:r>
-        <w:t>Distante y dolorosa como si hubieras muerto.</w:t>
-      </w:r>
-    </w:p>
-    <w:p>
-      <w:r>
-        <w:t xml:space="preserve">Una palabra entonces, una sonrisa </w:t>
-      </w:r>
-      <w:proofErr w:type="gramStart"/>
-      <w:r>
-        <w:t>bastan</w:t>
-      </w:r>
-      <w:proofErr w:type="gramEnd"/>
-      <w:r>
-        <w:t>.</w:t>
-      </w:r>
-    </w:p>
-    <w:p>
-      <w:r>
-        <w:t>Y estoy alegre, alegre de que no sea cierto.</w:t>
       </w:r>
       <w:bookmarkStart w:id="0" w:name="_GoBack"/>
       <w:bookmarkEnd w:id="0"/>
+    </w:p>
+    <w:p>
+      <w:r>
+        <w:t>Por una mirada, un mundo;</w:t>
+      </w:r>
+      <w:r>
+        <w:br/>
+        <w:t>por una sonrisa, un cielo;</w:t>
+      </w:r>
+      <w:r>
+        <w:br/>
+      </w:r>
+      <w:r>
+        <w:lastRenderedPageBreak/>
+        <w:t>por un beso... yo no sé</w:t>
+      </w:r>
+      <w:r>
+        <w:br/>
+        <w:t>qué te diera por un beso.</w:t>
+      </w:r>
+    </w:p>
+    <w:p>
+      <w:r>
+        <w:t>Pablo Neruda</w:t>
+      </w:r>
+    </w:p>
+    <w:p>
+      <w:r>
+        <w:t>Me gustas cuando callas</w:t>
+      </w:r>
+    </w:p>
+    <w:p>
+      <w:r>
+        <w:t>Me gustas cuando callas porque estás como ausente,</w:t>
+      </w:r>
+      <w:r>
+        <w:br/>
+        <w:t>y me oyes desde lejos, y mi voz no te toca.</w:t>
+      </w:r>
+      <w:r>
+        <w:br/>
+        <w:t>Parece que los ojos se te hubieran volado</w:t>
+      </w:r>
+      <w:r>
+        <w:br/>
+        <w:t>y parece que un beso te cerrara la boca.</w:t>
+      </w:r>
+    </w:p>
+    <w:p>
+      <w:r>
+        <w:t>Como todas las cosas están llenas de mi alma</w:t>
+      </w:r>
+      <w:r>
+        <w:br/>
+        <w:t>emerges de las cosas, llena del alma mía.</w:t>
+      </w:r>
+      <w:r>
+        <w:br/>
+        <w:t xml:space="preserve">Mariposa de sueño, te pareces a mi alma, </w:t>
+      </w:r>
+      <w:r>
+        <w:br/>
+        <w:t>y te pareces a la palabra melancolía.</w:t>
+      </w:r>
+    </w:p>
+    <w:p>
+      <w:r>
+        <w:t>Me gustas cuando callas y estás como distante.</w:t>
+      </w:r>
+      <w:r>
+        <w:br/>
+        <w:t>Y estás como quejándote, mariposa en arrullo.</w:t>
+      </w:r>
+      <w:r>
+        <w:br/>
+        <w:t>Y me oyes desde lejos, y mi voz no te alcanza:</w:t>
+      </w:r>
+      <w:r>
+        <w:br/>
+        <w:t>déjame que me calle con el silencio tuyo.</w:t>
+      </w:r>
+    </w:p>
+    <w:p>
+      <w:r>
+        <w:t>Déjame que te hable también con tu silencio</w:t>
+      </w:r>
+      <w:r>
+        <w:br/>
+        <w:t>claro como una lámpara, simple como un anillo.</w:t>
+      </w:r>
+      <w:r>
+        <w:br/>
+        <w:t>Eres como la noche, callada y constelada.</w:t>
+      </w:r>
+      <w:r>
+        <w:br/>
+        <w:t>Tu silencio es de estrella, tan lejano y sencillo.</w:t>
+      </w:r>
+    </w:p>
+    <w:p>
+      <w:r>
+        <w:t>Me gustas cuando callas porque estás como ausente.</w:t>
+      </w:r>
+      <w:r>
+        <w:br/>
+        <w:t>Distante y dolorosa como si hubieras muerto.</w:t>
+      </w:r>
+      <w:r>
+        <w:br/>
+        <w:t xml:space="preserve">Una palabra entonces, una sonrisa </w:t>
+      </w:r>
+      <w:proofErr w:type="gramStart"/>
+      <w:r>
+        <w:t>bastan</w:t>
+      </w:r>
+      <w:proofErr w:type="gramEnd"/>
+      <w:r>
+        <w:t>.</w:t>
+      </w:r>
+      <w:r>
+        <w:br/>
+        <w:t xml:space="preserve">Y estoy alegre, alegre de que no sea </w:t>
+      </w:r>
+      <w:r>
+        <w:rPr>
+          <w:szCs w:val="28"/>
+        </w:rPr>
+        <w:t>cierto</w:t>
+      </w:r>
+      <w:r>
+        <w:t>.</w:t>
+      </w:r>
     </w:p>
     <w:sectPr>
       <w:pgSz w:w="11906" w:h="16838"/>
@@ -686,6 +500,7 @@
   <w:style w:type="paragraph" w:default="1" w:styleId="Normal">
     <w:name w:val="Normal"/>
     <w:qFormat/>
+    <w:rsid w:val="006C309C"/>
   </w:style>
   <w:style w:type="character" w:default="1" w:styleId="Fuentedeprrafopredeter">
     <w:name w:val="Default Paragraph Font"/>
@@ -876,6 +691,7 @@
   <w:style w:type="paragraph" w:default="1" w:styleId="Normal">
     <w:name w:val="Normal"/>
     <w:qFormat/>
+    <w:rsid w:val="006C309C"/>
   </w:style>
   <w:style w:type="character" w:default="1" w:styleId="Fuentedeprrafopredeter">
     <w:name w:val="Default Paragraph Font"/>

</xml_diff>